<commit_message>
updates to instructions and word
</commit_message>
<xml_diff>
--- a/Useful_material/Zotero_Workflow_Practice.docx
+++ b/Useful_material/Zotero_Workflow_Practice.docx
@@ -1,6 +1,6 @@
 
 <file path=word/document.xml><?xml version="1.0" encoding="utf-8"?>
-<w:document xmlns:wpc="http://schemas.microsoft.com/office/word/2010/wordprocessingCanvas" xmlns:cx="http://schemas.microsoft.com/office/drawing/2014/chartex" xmlns:cx1="http://schemas.microsoft.com/office/drawing/2015/9/8/chartex" xmlns:cx2="http://schemas.microsoft.com/office/drawing/2015/10/21/chartex" xmlns:cx3="http://schemas.microsoft.com/office/drawing/2016/5/9/chartex" xmlns:cx4="http://schemas.microsoft.com/office/drawing/2016/5/10/chartex" xmlns:cx5="http://schemas.microsoft.com/office/drawing/2016/5/11/chartex" xmlns:cx6="http://schemas.microsoft.com/office/drawing/2016/5/12/chartex" xmlns:cx7="http://schemas.microsoft.com/office/drawing/2016/5/13/chartex" xmlns:cx8="http://schemas.microsoft.com/office/drawing/2016/5/14/chartex" xmlns:mc="http://schemas.openxmlformats.org/markup-compatibility/2006" xmlns:aink="http://schemas.microsoft.com/office/drawing/2016/ink" xmlns:am3d="http://schemas.microsoft.com/office/drawing/2017/model3d" xmlns:o="urn:schemas-microsoft-com:office:office" xmlns:r="http://schemas.openxmlformats.org/officeDocument/2006/relationships" xmlns:m="http://schemas.openxmlformats.org/officeDocument/2006/math" xmlns:v="urn:schemas-microsoft-com:vml" xmlns:wp14="http://schemas.microsoft.com/office/word/2010/wordprocessingDrawing" xmlns:wp="http://schemas.openxmlformats.org/drawingml/2006/wordprocessingDrawing" xmlns:w10="urn:schemas-microsoft-com:office:word" xmlns:w="http://schemas.openxmlformats.org/wordprocessingml/2006/main" xmlns:w14="http://schemas.microsoft.com/office/word/2010/wordml" xmlns:w15="http://schemas.microsoft.com/office/word/2012/wordml" xmlns:w16cid="http://schemas.microsoft.com/office/word/2016/wordml/cid" xmlns:w16se="http://schemas.microsoft.com/office/word/2015/wordml/symex" xmlns:wpg="http://schemas.microsoft.com/office/word/2010/wordprocessingGroup" xmlns:wpi="http://schemas.microsoft.com/office/word/2010/wordprocessingInk" xmlns:wne="http://schemas.microsoft.com/office/word/2006/wordml" xmlns:wps="http://schemas.microsoft.com/office/word/2010/wordprocessingShape" mc:Ignorable="w14 w15 w16se w16cid wp14">
+<w:document xmlns:wpc="http://schemas.microsoft.com/office/word/2010/wordprocessingCanvas" xmlns:cx="http://schemas.microsoft.com/office/drawing/2014/chartex" xmlns:cx1="http://schemas.microsoft.com/office/drawing/2015/9/8/chartex" xmlns:cx2="http://schemas.microsoft.com/office/drawing/2015/10/21/chartex" xmlns:cx3="http://schemas.microsoft.com/office/drawing/2016/5/9/chartex" xmlns:cx4="http://schemas.microsoft.com/office/drawing/2016/5/10/chartex" xmlns:cx5="http://schemas.microsoft.com/office/drawing/2016/5/11/chartex" xmlns:cx6="http://schemas.microsoft.com/office/drawing/2016/5/12/chartex" xmlns:cx7="http://schemas.microsoft.com/office/drawing/2016/5/13/chartex" xmlns:cx8="http://schemas.microsoft.com/office/drawing/2016/5/14/chartex" xmlns:mc="http://schemas.openxmlformats.org/markup-compatibility/2006" xmlns:aink="http://schemas.microsoft.com/office/drawing/2016/ink" xmlns:am3d="http://schemas.microsoft.com/office/drawing/2017/model3d" xmlns:o="urn:schemas-microsoft-com:office:office" xmlns:oel="http://schemas.microsoft.com/office/2019/extlst" xmlns:r="http://schemas.openxmlformats.org/officeDocument/2006/relationships" xmlns:m="http://schemas.openxmlformats.org/officeDocument/2006/math" xmlns:v="urn:schemas-microsoft-com:vml" xmlns:wp14="http://schemas.microsoft.com/office/word/2010/wordprocessingDrawing" xmlns:wp="http://schemas.openxmlformats.org/drawingml/2006/wordprocessingDrawing" xmlns:w10="urn:schemas-microsoft-com:office:word" xmlns:w="http://schemas.openxmlformats.org/wordprocessingml/2006/main" xmlns:w14="http://schemas.microsoft.com/office/word/2010/wordml" xmlns:w15="http://schemas.microsoft.com/office/word/2012/wordml" xmlns:w16cex="http://schemas.microsoft.com/office/word/2018/wordml/cex" xmlns:w16cid="http://schemas.microsoft.com/office/word/2016/wordml/cid" xmlns:w16="http://schemas.microsoft.com/office/word/2018/wordml" xmlns:w16sdtdh="http://schemas.microsoft.com/office/word/2020/wordml/sdtdatahash" xmlns:w16se="http://schemas.microsoft.com/office/word/2015/wordml/symex" xmlns:wpg="http://schemas.microsoft.com/office/word/2010/wordprocessingGroup" xmlns:wpi="http://schemas.microsoft.com/office/word/2010/wordprocessingInk" xmlns:wne="http://schemas.microsoft.com/office/word/2006/wordml" xmlns:wps="http://schemas.microsoft.com/office/word/2010/wordprocessingShape" mc:Ignorable="w14 w15 w16se w16cid w16 w16cex w16sdtdh wp14">
   <w:body>
     <w:p>
       <w:pPr>
@@ -231,21 +231,7 @@
         <w:rPr>
           <w:lang w:val="en-US"/>
         </w:rPr>
-        <w:t xml:space="preserve">2.  Monks of the New </w:t>
-      </w:r>
-      <w:proofErr w:type="spellStart"/>
-      <w:r>
-        <w:rPr>
-          <w:lang w:val="en-US"/>
-        </w:rPr>
-        <w:t>Skete</w:t>
-      </w:r>
-      <w:proofErr w:type="spellEnd"/>
-      <w:r>
-        <w:rPr>
-          <w:lang w:val="en-US"/>
-        </w:rPr>
-        <w:t xml:space="preserve"> </w:t>
+        <w:t xml:space="preserve">2.  Monks of the New Skete </w:t>
       </w:r>
       <w:r>
         <w:rPr>
@@ -338,16 +324,8 @@
         <w:rPr>
           <w:lang w:val="en-US"/>
         </w:rPr>
-        <w:t xml:space="preserve">xt without </w:t>
-      </w:r>
-      <w:proofErr w:type="gramStart"/>
-      <w:r>
-        <w:rPr>
-          <w:lang w:val="en-US"/>
-        </w:rPr>
-        <w:t>Zotero  references</w:t>
-      </w:r>
-      <w:proofErr w:type="gramEnd"/>
+        <w:t>xt without Zotero  references</w:t>
+      </w:r>
     </w:p>
     <w:p>
       <w:pPr>
@@ -377,21 +355,7 @@
         <w:rPr>
           <w:lang w:val="en-GB"/>
         </w:rPr>
-        <w:t>workers pays off (</w:t>
-      </w:r>
-      <w:proofErr w:type="spellStart"/>
-      <w:r>
-        <w:rPr>
-          <w:lang w:val="en-GB"/>
-        </w:rPr>
-        <w:t>Belloni</w:t>
-      </w:r>
-      <w:proofErr w:type="spellEnd"/>
-      <w:r>
-        <w:rPr>
-          <w:lang w:val="en-GB"/>
-        </w:rPr>
-        <w:t xml:space="preserve"> et al.</w:t>
+        <w:t>workers pays off (Belloni et al.</w:t>
       </w:r>
       <w:r>
         <w:rPr>
@@ -403,21 +367,7 @@
         <w:rPr>
           <w:lang w:val="en-GB"/>
         </w:rPr>
-        <w:t>o retire later (</w:t>
-      </w:r>
-      <w:proofErr w:type="spellStart"/>
-      <w:r>
-        <w:rPr>
-          <w:lang w:val="en-GB"/>
-        </w:rPr>
-        <w:t>Cavapozzi</w:t>
-      </w:r>
-      <w:proofErr w:type="spellEnd"/>
-      <w:r>
-        <w:rPr>
-          <w:lang w:val="en-GB"/>
-        </w:rPr>
-        <w:t xml:space="preserve"> et al.</w:t>
+        <w:t>o retire later (Cavapozzi et al.</w:t>
       </w:r>
       <w:r>
         <w:rPr>
@@ -429,30 +379,8 @@
         <w:rPr>
           <w:lang w:val="en-GB"/>
         </w:rPr>
-        <w:t>y retirement (</w:t>
-      </w:r>
-      <w:proofErr w:type="spellStart"/>
-      <w:r>
-        <w:rPr>
-          <w:lang w:val="en-GB"/>
-        </w:rPr>
-        <w:t>Jousten</w:t>
-      </w:r>
-      <w:proofErr w:type="spellEnd"/>
-      <w:r>
-        <w:rPr>
-          <w:lang w:val="en-GB"/>
-        </w:rPr>
-        <w:t xml:space="preserve"> and </w:t>
-      </w:r>
-      <w:proofErr w:type="spellStart"/>
-      <w:r>
-        <w:rPr>
-          <w:lang w:val="en-GB"/>
-        </w:rPr>
-        <w:t>Lefebre</w:t>
-      </w:r>
-      <w:proofErr w:type="spellEnd"/>
+        <w:t>y retirement (Jousten and Lefebre</w:t>
+      </w:r>
       <w:r>
         <w:rPr>
           <w:lang w:val="en-GB"/>
@@ -469,33 +397,13 @@
         <w:rPr>
           <w:lang w:val="en-GB"/>
         </w:rPr>
-        <w:t xml:space="preserve"> 2005). In sum, SHARE has paved the way for making a use of the often underutilized potential of people aged 50+ in the labour market.</w:t>
+        <w:t xml:space="preserve"> 2005). In sum, SHARE has paved the way for making a use of the often underutilized potential of people aged 50+ in the labour market</w:t>
       </w:r>
       <w:bookmarkStart w:id="3" w:name="_3g0b7gr0ir85" w:colFirst="0" w:colLast="0"/>
       <w:bookmarkEnd w:id="3"/>
     </w:p>
     <w:p>
       <w:pPr>
-        <w:rPr>
-          <w:lang w:val="en-US"/>
-        </w:rPr>
-      </w:pPr>
-    </w:p>
-    <w:p>
-      <w:pPr>
-        <w:rPr>
-          <w:lang w:val="en-US"/>
-        </w:rPr>
-      </w:pPr>
-      <w:r>
-        <w:rPr>
-          <w:lang w:val="en-US"/>
-        </w:rPr>
-        <w:br w:type="page"/>
-      </w:r>
-    </w:p>
-    <w:p>
-      <w:pPr>
         <w:pStyle w:val="Heading1"/>
         <w:rPr>
           <w:lang w:val="en-US"/>
@@ -506,21 +414,7 @@
           <w:lang w:val="en-US"/>
         </w:rPr>
         <w:lastRenderedPageBreak/>
-        <w:t xml:space="preserve">Bibliography </w:t>
-      </w:r>
-      <w:proofErr w:type="gramStart"/>
-      <w:r>
-        <w:rPr>
-          <w:lang w:val="en-US"/>
-        </w:rPr>
-        <w:t>With</w:t>
-      </w:r>
-      <w:proofErr w:type="gramEnd"/>
-      <w:r>
-        <w:rPr>
-          <w:lang w:val="en-US"/>
-        </w:rPr>
-        <w:t xml:space="preserve"> </w:t>
+        <w:t xml:space="preserve">Bibliography With </w:t>
       </w:r>
       <w:commentRangeStart w:id="4"/>
       <w:r>
@@ -583,59 +477,12 @@
           <w:lang w:val="en-GB"/>
         </w:rPr>
       </w:pPr>
-      <w:proofErr w:type="spellStart"/>
-      <w:r>
-        <w:rPr>
-          <w:sz w:val="18"/>
-          <w:szCs w:val="18"/>
-          <w:lang w:val="en-US"/>
-        </w:rPr>
-        <w:t>Belloni</w:t>
-      </w:r>
-      <w:proofErr w:type="spellEnd"/>
-      <w:r>
-        <w:rPr>
-          <w:sz w:val="18"/>
-          <w:szCs w:val="18"/>
-          <w:lang w:val="en-US"/>
-        </w:rPr>
-        <w:t xml:space="preserve">, M., </w:t>
-      </w:r>
-      <w:proofErr w:type="spellStart"/>
-      <w:r>
-        <w:rPr>
-          <w:sz w:val="18"/>
-          <w:szCs w:val="18"/>
-          <w:lang w:val="en-US"/>
-        </w:rPr>
-        <w:t>Brugiavini</w:t>
-      </w:r>
-      <w:proofErr w:type="spellEnd"/>
-      <w:r>
-        <w:rPr>
-          <w:sz w:val="18"/>
-          <w:szCs w:val="18"/>
-          <w:lang w:val="en-US"/>
-        </w:rPr>
-        <w:t xml:space="preserve">, A., &amp; </w:t>
-      </w:r>
-      <w:proofErr w:type="spellStart"/>
-      <w:r>
-        <w:rPr>
-          <w:sz w:val="18"/>
-          <w:szCs w:val="18"/>
-          <w:lang w:val="en-US"/>
-        </w:rPr>
-        <w:t>Meschi</w:t>
-      </w:r>
-      <w:proofErr w:type="spellEnd"/>
-      <w:r>
-        <w:rPr>
-          <w:sz w:val="18"/>
-          <w:szCs w:val="18"/>
-          <w:lang w:val="en-US"/>
-        </w:rPr>
-        <w:t xml:space="preserve">, E. (2015). </w:t>
+      <w:r>
+        <w:rPr>
+          <w:sz w:val="18"/>
+          <w:szCs w:val="18"/>
+        </w:rPr>
+        <w:t xml:space="preserve">Belloni, M., Brugiavini, A., &amp; Meschi, E. (2015). </w:t>
       </w:r>
       <w:r>
         <w:rPr>
@@ -667,25 +514,7 @@
           <w:szCs w:val="18"/>
           <w:lang w:val="en-GB"/>
         </w:rPr>
-        <w:t xml:space="preserve">HARE survey. In G. </w:t>
-      </w:r>
-      <w:proofErr w:type="spellStart"/>
-      <w:r>
-        <w:rPr>
-          <w:sz w:val="18"/>
-          <w:szCs w:val="18"/>
-          <w:lang w:val="en-GB"/>
-        </w:rPr>
-        <w:t>Pasini</w:t>
-      </w:r>
-      <w:proofErr w:type="spellEnd"/>
-      <w:r>
-        <w:rPr>
-          <w:sz w:val="18"/>
-          <w:szCs w:val="18"/>
-          <w:lang w:val="en-GB"/>
-        </w:rPr>
-        <w:t xml:space="preserve"> (Ed.)</w:t>
+        <w:t>HARE survey. In G. Pasini (Ed.)</w:t>
       </w:r>
       <w:r>
         <w:rPr>
@@ -774,7 +603,6 @@
           <w:lang w:val="en-GB"/>
         </w:rPr>
       </w:pPr>
-      <w:proofErr w:type="spellStart"/>
       <w:r>
         <w:rPr>
           <w:sz w:val="18"/>
@@ -783,34 +611,14 @@
         </w:rPr>
         <w:t>Wahrendorf</w:t>
       </w:r>
-      <w:proofErr w:type="spellEnd"/>
-      <w:r>
-        <w:rPr>
-          <w:sz w:val="18"/>
-          <w:szCs w:val="18"/>
-          <w:lang w:val="en-GB"/>
-        </w:rPr>
-        <w:t xml:space="preserve">, M., </w:t>
-      </w:r>
-      <w:proofErr w:type="spellStart"/>
-      <w:r>
-        <w:rPr>
-          <w:sz w:val="18"/>
-          <w:szCs w:val="18"/>
-          <w:lang w:val="en-GB"/>
-        </w:rPr>
-        <w:t>Akinwale</w:t>
-      </w:r>
-      <w:proofErr w:type="spellEnd"/>
-      <w:r>
-        <w:rPr>
-          <w:sz w:val="18"/>
-          <w:szCs w:val="18"/>
-          <w:lang w:val="en-GB"/>
-        </w:rPr>
-        <w:t xml:space="preserve">, B., Landy, R., </w:t>
-      </w:r>
-      <w:proofErr w:type="spellStart"/>
+      <w:r>
+        <w:rPr>
+          <w:sz w:val="18"/>
+          <w:szCs w:val="18"/>
+          <w:lang w:val="en-GB"/>
+        </w:rPr>
+        <w:t xml:space="preserve">, M., Akinwale, B., Landy, R., </w:t>
+      </w:r>
       <w:r>
         <w:rPr>
           <w:sz w:val="18"/>
@@ -819,7 +627,6 @@
         </w:rPr>
         <w:t>Metthew</w:t>
       </w:r>
-      <w:proofErr w:type="spellEnd"/>
       <w:r>
         <w:rPr>
           <w:sz w:val="18"/>
@@ -879,41 +686,13 @@
           <w:lang w:val="en-US"/>
         </w:rPr>
       </w:pPr>
-      <w:proofErr w:type="spellStart"/>
-      <w:r>
-        <w:rPr>
-          <w:sz w:val="18"/>
-          <w:szCs w:val="18"/>
-          <w:lang w:val="en-GB"/>
-        </w:rPr>
-        <w:t>Cavapozzi</w:t>
-      </w:r>
-      <w:proofErr w:type="spellEnd"/>
-      <w:r>
-        <w:rPr>
-          <w:sz w:val="18"/>
-          <w:szCs w:val="18"/>
-          <w:lang w:val="en-GB"/>
-        </w:rPr>
-        <w:t xml:space="preserve">, D., </w:t>
-      </w:r>
-      <w:proofErr w:type="spellStart"/>
-      <w:r>
-        <w:rPr>
-          <w:sz w:val="18"/>
-          <w:szCs w:val="18"/>
-          <w:lang w:val="en-GB"/>
-        </w:rPr>
-        <w:t>Trevisan</w:t>
-      </w:r>
-      <w:proofErr w:type="spellEnd"/>
-      <w:r>
-        <w:rPr>
-          <w:sz w:val="18"/>
-          <w:szCs w:val="18"/>
-          <w:lang w:val="en-GB"/>
-        </w:rPr>
-        <w:t xml:space="preserve">, E., &amp; Weber, G. (2015). The use of PC at work und job satisfaction. </w:t>
+      <w:r>
+        <w:rPr>
+          <w:sz w:val="18"/>
+          <w:szCs w:val="18"/>
+          <w:lang w:val="en-GB"/>
+        </w:rPr>
+        <w:t xml:space="preserve">Cavapozzi, D., Trevisan, E., &amp; Weber, G. (2015). The use of PC at work und job satisfaction. </w:t>
       </w:r>
       <w:r>
         <w:rPr>
@@ -1006,25 +785,7 @@
           <w:szCs w:val="18"/>
           <w:lang w:val="en-US"/>
         </w:rPr>
-        <w:t>Berlin [</w:t>
-      </w:r>
-      <w:proofErr w:type="spellStart"/>
-      <w:r>
-        <w:rPr>
-          <w:sz w:val="18"/>
-          <w:szCs w:val="18"/>
-          <w:lang w:val="en-US"/>
-        </w:rPr>
-        <w:t>u.a.</w:t>
-      </w:r>
-      <w:proofErr w:type="spellEnd"/>
-      <w:r>
-        <w:rPr>
-          <w:sz w:val="18"/>
-          <w:szCs w:val="18"/>
-          <w:lang w:val="en-US"/>
-        </w:rPr>
-        <w:t>]: De Gruyter.</w:t>
+        <w:t>Berlin [u.a.]: De Gruyter.</w:t>
       </w:r>
     </w:p>
     <w:p>
@@ -1036,23 +797,13 @@
           <w:lang w:val="en-GB"/>
         </w:rPr>
       </w:pPr>
-      <w:proofErr w:type="spellStart"/>
-      <w:r>
-        <w:rPr>
-          <w:sz w:val="18"/>
-          <w:szCs w:val="18"/>
-          <w:lang w:val="en-GB"/>
-        </w:rPr>
-        <w:t>Jousten</w:t>
-      </w:r>
-      <w:proofErr w:type="spellEnd"/>
-      <w:r>
-        <w:rPr>
-          <w:sz w:val="18"/>
-          <w:szCs w:val="18"/>
-          <w:lang w:val="en-GB"/>
-        </w:rPr>
-        <w:t xml:space="preserve">, A. &amp; </w:t>
+      <w:r>
+        <w:rPr>
+          <w:sz w:val="18"/>
+          <w:szCs w:val="18"/>
+          <w:lang w:val="en-GB"/>
+        </w:rPr>
+        <w:t xml:space="preserve">Jousten, A. &amp; </w:t>
       </w:r>
       <w:r>
         <w:rPr>
@@ -1113,23 +864,13 @@
           <w:lang w:val="en-GB"/>
         </w:rPr>
       </w:pPr>
-      <w:proofErr w:type="spellStart"/>
-      <w:r>
-        <w:rPr>
-          <w:sz w:val="18"/>
-          <w:szCs w:val="18"/>
-          <w:lang w:val="en-GB"/>
-        </w:rPr>
-        <w:t>Twisk</w:t>
-      </w:r>
-      <w:proofErr w:type="spellEnd"/>
-      <w:r>
-        <w:rPr>
-          <w:sz w:val="18"/>
-          <w:szCs w:val="18"/>
-          <w:lang w:val="en-GB"/>
-        </w:rPr>
-        <w:t>, J. W. (2013). </w:t>
+      <w:r>
+        <w:rPr>
+          <w:sz w:val="18"/>
+          <w:szCs w:val="18"/>
+          <w:lang w:val="en-GB"/>
+        </w:rPr>
+        <w:t>Twisk, J. W. (2013). </w:t>
       </w:r>
       <w:r>
         <w:rPr>
@@ -1159,8 +900,6 @@
           <w:lang w:val="en-GB"/>
         </w:rPr>
       </w:pPr>
-      <w:bookmarkStart w:id="5" w:name="_GoBack"/>
-      <w:bookmarkEnd w:id="5"/>
     </w:p>
     <w:sectPr>
       <w:pgSz w:w="11906" w:h="16838"/>
@@ -1173,7 +912,7 @@
 </file>
 
 <file path=word/comments.xml><?xml version="1.0" encoding="utf-8"?>
-<w:comments xmlns:wpc="http://schemas.microsoft.com/office/word/2010/wordprocessingCanvas" xmlns:cx="http://schemas.microsoft.com/office/drawing/2014/chartex" xmlns:cx1="http://schemas.microsoft.com/office/drawing/2015/9/8/chartex" xmlns:cx2="http://schemas.microsoft.com/office/drawing/2015/10/21/chartex" xmlns:cx3="http://schemas.microsoft.com/office/drawing/2016/5/9/chartex" xmlns:cx4="http://schemas.microsoft.com/office/drawing/2016/5/10/chartex" xmlns:cx5="http://schemas.microsoft.com/office/drawing/2016/5/11/chartex" xmlns:cx6="http://schemas.microsoft.com/office/drawing/2016/5/12/chartex" xmlns:cx7="http://schemas.microsoft.com/office/drawing/2016/5/13/chartex" xmlns:cx8="http://schemas.microsoft.com/office/drawing/2016/5/14/chartex" xmlns:mc="http://schemas.openxmlformats.org/markup-compatibility/2006" xmlns:aink="http://schemas.microsoft.com/office/drawing/2016/ink" xmlns:am3d="http://schemas.microsoft.com/office/drawing/2017/model3d" xmlns:o="urn:schemas-microsoft-com:office:office" xmlns:r="http://schemas.openxmlformats.org/officeDocument/2006/relationships" xmlns:m="http://schemas.openxmlformats.org/officeDocument/2006/math" xmlns:v="urn:schemas-microsoft-com:vml" xmlns:wp14="http://schemas.microsoft.com/office/word/2010/wordprocessingDrawing" xmlns:wp="http://schemas.openxmlformats.org/drawingml/2006/wordprocessingDrawing" xmlns:w10="urn:schemas-microsoft-com:office:word" xmlns:w="http://schemas.openxmlformats.org/wordprocessingml/2006/main" xmlns:w14="http://schemas.microsoft.com/office/word/2010/wordml" xmlns:w15="http://schemas.microsoft.com/office/word/2012/wordml" xmlns:w16cid="http://schemas.microsoft.com/office/word/2016/wordml/cid" xmlns:w16se="http://schemas.microsoft.com/office/word/2015/wordml/symex" xmlns:wpg="http://schemas.microsoft.com/office/word/2010/wordprocessingGroup" xmlns:wpi="http://schemas.microsoft.com/office/word/2010/wordprocessingInk" xmlns:wne="http://schemas.microsoft.com/office/word/2006/wordml" xmlns:wps="http://schemas.microsoft.com/office/word/2010/wordprocessingShape" mc:Ignorable="w14 w15 w16se w16cid wp14">
+<w:comments xmlns:wpc="http://schemas.microsoft.com/office/word/2010/wordprocessingCanvas" xmlns:cx="http://schemas.microsoft.com/office/drawing/2014/chartex" xmlns:cx1="http://schemas.microsoft.com/office/drawing/2015/9/8/chartex" xmlns:cx2="http://schemas.microsoft.com/office/drawing/2015/10/21/chartex" xmlns:cx3="http://schemas.microsoft.com/office/drawing/2016/5/9/chartex" xmlns:cx4="http://schemas.microsoft.com/office/drawing/2016/5/10/chartex" xmlns:cx5="http://schemas.microsoft.com/office/drawing/2016/5/11/chartex" xmlns:cx6="http://schemas.microsoft.com/office/drawing/2016/5/12/chartex" xmlns:cx7="http://schemas.microsoft.com/office/drawing/2016/5/13/chartex" xmlns:cx8="http://schemas.microsoft.com/office/drawing/2016/5/14/chartex" xmlns:mc="http://schemas.openxmlformats.org/markup-compatibility/2006" xmlns:aink="http://schemas.microsoft.com/office/drawing/2016/ink" xmlns:am3d="http://schemas.microsoft.com/office/drawing/2017/model3d" xmlns:o="urn:schemas-microsoft-com:office:office" xmlns:oel="http://schemas.microsoft.com/office/2019/extlst" xmlns:r="http://schemas.openxmlformats.org/officeDocument/2006/relationships" xmlns:m="http://schemas.openxmlformats.org/officeDocument/2006/math" xmlns:v="urn:schemas-microsoft-com:vml" xmlns:wp14="http://schemas.microsoft.com/office/word/2010/wordprocessingDrawing" xmlns:wp="http://schemas.openxmlformats.org/drawingml/2006/wordprocessingDrawing" xmlns:w10="urn:schemas-microsoft-com:office:word" xmlns:w="http://schemas.openxmlformats.org/wordprocessingml/2006/main" xmlns:w14="http://schemas.microsoft.com/office/word/2010/wordml" xmlns:w15="http://schemas.microsoft.com/office/word/2012/wordml" xmlns:w16cex="http://schemas.microsoft.com/office/word/2018/wordml/cex" xmlns:w16cid="http://schemas.microsoft.com/office/word/2016/wordml/cid" xmlns:w16="http://schemas.microsoft.com/office/word/2018/wordml" xmlns:w16sdtdh="http://schemas.microsoft.com/office/word/2020/wordml/sdtdatahash" xmlns:w16se="http://schemas.microsoft.com/office/word/2015/wordml/symex" xmlns:wpg="http://schemas.microsoft.com/office/word/2010/wordprocessingGroup" xmlns:wpi="http://schemas.microsoft.com/office/word/2010/wordprocessingInk" xmlns:wne="http://schemas.microsoft.com/office/word/2006/wordml" xmlns:wps="http://schemas.microsoft.com/office/word/2010/wordprocessingShape" mc:Ignorable="w14 w15 w16se w16cid w16 w16cex w16sdtdh wp14">
   <w:comment w:id="0" w:author="fnsuc" w:date="2019-10-17T19:33:00Z" w:initials="f">
     <w:p>
       <w:pPr>
@@ -1214,16 +953,8 @@
         <w:rPr>
           <w:lang w:val="en-US"/>
         </w:rPr>
-        <w:t xml:space="preserve">Add (2011) with Zotero. So </w:t>
-      </w:r>
-      <w:proofErr w:type="gramStart"/>
-      <w:r>
-        <w:rPr>
-          <w:lang w:val="en-US"/>
-        </w:rPr>
-        <w:t>only ”</w:t>
-      </w:r>
-      <w:proofErr w:type="gramEnd"/>
+        <w:t>Add (2011) with Zotero. So only ”</w:t>
+      </w:r>
       <w:r>
         <w:rPr>
           <w:lang w:val="en-US"/>
@@ -1272,9 +1003,6 @@
     <w:p>
       <w:pPr>
         <w:pStyle w:val="CommentText"/>
-        <w:rPr>
-          <w:lang w:val="en-US"/>
-        </w:rPr>
       </w:pPr>
       <w:r>
         <w:rPr>
@@ -1283,66 +1011,39 @@
         <w:annotationRef/>
       </w:r>
       <w:r>
-        <w:rPr>
-          <w:lang w:val="en-US"/>
-        </w:rPr>
         <w:t>Create</w:t>
       </w:r>
     </w:p>
     <w:p>
       <w:pPr>
         <w:pStyle w:val="CommentText"/>
+      </w:pPr>
+      <w:r>
         <w:rPr>
           <w:b/>
           <w:bCs/>
-          <w:lang w:val="en-US"/>
-        </w:rPr>
+        </w:rPr>
+        <w:t>Ctrl + Alt + B</w:t>
+      </w:r>
+    </w:p>
+    <w:p>
+      <w:pPr>
+        <w:pStyle w:val="CommentText"/>
+      </w:pPr>
+      <w:r>
+        <w:t>Or to refresh</w:t>
+      </w:r>
+    </w:p>
+    <w:p>
+      <w:pPr>
+        <w:pStyle w:val="CommentText"/>
       </w:pPr>
       <w:r>
         <w:rPr>
           <w:b/>
           <w:bCs/>
-          <w:lang w:val="en-US"/>
-        </w:rPr>
-        <w:t>Ctrl + Alt + B</w:t>
-      </w:r>
-    </w:p>
-    <w:p>
-      <w:pPr>
-        <w:pStyle w:val="CommentText"/>
-        <w:rPr>
-          <w:lang w:val="en-US"/>
-        </w:rPr>
-      </w:pPr>
-      <w:r>
-        <w:rPr>
-          <w:lang w:val="en-US"/>
-        </w:rPr>
-        <w:t>Or to r</w:t>
-      </w:r>
-      <w:r>
-        <w:rPr>
-          <w:lang w:val="en-US"/>
-        </w:rPr>
-        <w:t>efresh</w:t>
-      </w:r>
-    </w:p>
-    <w:p>
-      <w:pPr>
-        <w:pStyle w:val="CommentText"/>
-        <w:rPr>
-          <w:b/>
-          <w:bCs/>
-          <w:lang w:val="en-US"/>
-        </w:rPr>
-      </w:pPr>
-      <w:r>
-        <w:rPr>
-          <w:b/>
-          <w:bCs/>
-          <w:lang w:val="en-US"/>
-        </w:rPr>
-        <w:t>Ctrl + Shift + å</w:t>
+        </w:rPr>
+        <w:t>Ctrl + Alt + Ä</w:t>
       </w:r>
     </w:p>
   </w:comment>
@@ -1350,7 +1051,7 @@
 </file>
 
 <file path=word/commentsExtended.xml><?xml version="1.0" encoding="utf-8"?>
-<w15:commentsEx xmlns:wpc="http://schemas.microsoft.com/office/word/2010/wordprocessingCanvas" xmlns:cx="http://schemas.microsoft.com/office/drawing/2014/chartex" xmlns:cx1="http://schemas.microsoft.com/office/drawing/2015/9/8/chartex" xmlns:cx2="http://schemas.microsoft.com/office/drawing/2015/10/21/chartex" xmlns:cx3="http://schemas.microsoft.com/office/drawing/2016/5/9/chartex" xmlns:cx4="http://schemas.microsoft.com/office/drawing/2016/5/10/chartex" xmlns:cx5="http://schemas.microsoft.com/office/drawing/2016/5/11/chartex" xmlns:cx6="http://schemas.microsoft.com/office/drawing/2016/5/12/chartex" xmlns:cx7="http://schemas.microsoft.com/office/drawing/2016/5/13/chartex" xmlns:cx8="http://schemas.microsoft.com/office/drawing/2016/5/14/chartex" xmlns:mc="http://schemas.openxmlformats.org/markup-compatibility/2006" xmlns:aink="http://schemas.microsoft.com/office/drawing/2016/ink" xmlns:am3d="http://schemas.microsoft.com/office/drawing/2017/model3d" xmlns:o="urn:schemas-microsoft-com:office:office" xmlns:r="http://schemas.openxmlformats.org/officeDocument/2006/relationships" xmlns:m="http://schemas.openxmlformats.org/officeDocument/2006/math" xmlns:v="urn:schemas-microsoft-com:vml" xmlns:wp14="http://schemas.microsoft.com/office/word/2010/wordprocessingDrawing" xmlns:wp="http://schemas.openxmlformats.org/drawingml/2006/wordprocessingDrawing" xmlns:w10="urn:schemas-microsoft-com:office:word" xmlns:w="http://schemas.openxmlformats.org/wordprocessingml/2006/main" xmlns:w14="http://schemas.microsoft.com/office/word/2010/wordml" xmlns:w15="http://schemas.microsoft.com/office/word/2012/wordml" xmlns:w16cid="http://schemas.microsoft.com/office/word/2016/wordml/cid" xmlns:w16se="http://schemas.microsoft.com/office/word/2015/wordml/symex" xmlns:wpg="http://schemas.microsoft.com/office/word/2010/wordprocessingGroup" xmlns:wpi="http://schemas.microsoft.com/office/word/2010/wordprocessingInk" xmlns:wne="http://schemas.microsoft.com/office/word/2006/wordml" xmlns:wps="http://schemas.microsoft.com/office/word/2010/wordprocessingShape" mc:Ignorable="w14 w15 w16se w16cid wp14">
+<w15:commentsEx xmlns:wpc="http://schemas.microsoft.com/office/word/2010/wordprocessingCanvas" xmlns:cx="http://schemas.microsoft.com/office/drawing/2014/chartex" xmlns:cx1="http://schemas.microsoft.com/office/drawing/2015/9/8/chartex" xmlns:cx2="http://schemas.microsoft.com/office/drawing/2015/10/21/chartex" xmlns:cx3="http://schemas.microsoft.com/office/drawing/2016/5/9/chartex" xmlns:cx4="http://schemas.microsoft.com/office/drawing/2016/5/10/chartex" xmlns:cx5="http://schemas.microsoft.com/office/drawing/2016/5/11/chartex" xmlns:cx6="http://schemas.microsoft.com/office/drawing/2016/5/12/chartex" xmlns:cx7="http://schemas.microsoft.com/office/drawing/2016/5/13/chartex" xmlns:cx8="http://schemas.microsoft.com/office/drawing/2016/5/14/chartex" xmlns:mc="http://schemas.openxmlformats.org/markup-compatibility/2006" xmlns:aink="http://schemas.microsoft.com/office/drawing/2016/ink" xmlns:am3d="http://schemas.microsoft.com/office/drawing/2017/model3d" xmlns:o="urn:schemas-microsoft-com:office:office" xmlns:oel="http://schemas.microsoft.com/office/2019/extlst" xmlns:r="http://schemas.openxmlformats.org/officeDocument/2006/relationships" xmlns:m="http://schemas.openxmlformats.org/officeDocument/2006/math" xmlns:v="urn:schemas-microsoft-com:vml" xmlns:wp14="http://schemas.microsoft.com/office/word/2010/wordprocessingDrawing" xmlns:wp="http://schemas.openxmlformats.org/drawingml/2006/wordprocessingDrawing" xmlns:w10="urn:schemas-microsoft-com:office:word" xmlns:w="http://schemas.openxmlformats.org/wordprocessingml/2006/main" xmlns:w14="http://schemas.microsoft.com/office/word/2010/wordml" xmlns:w15="http://schemas.microsoft.com/office/word/2012/wordml" xmlns:w16cex="http://schemas.microsoft.com/office/word/2018/wordml/cex" xmlns:w16cid="http://schemas.microsoft.com/office/word/2016/wordml/cid" xmlns:w16="http://schemas.microsoft.com/office/word/2018/wordml" xmlns:w16sdtdh="http://schemas.microsoft.com/office/word/2020/wordml/sdtdatahash" xmlns:w16se="http://schemas.microsoft.com/office/word/2015/wordml/symex" xmlns:wpg="http://schemas.microsoft.com/office/word/2010/wordprocessingGroup" xmlns:wpi="http://schemas.microsoft.com/office/word/2010/wordprocessingInk" xmlns:wne="http://schemas.microsoft.com/office/word/2006/wordml" xmlns:wps="http://schemas.microsoft.com/office/word/2010/wordprocessingShape" mc:Ignorable="w14 w15 w16se w16cid w16 w16cex w16sdtdh wp14">
   <w15:commentEx w15:paraId="12E5F5C0" w15:done="0"/>
   <w15:commentEx w15:paraId="60271E7A" w15:done="0"/>
   <w15:commentEx w15:paraId="79A0D4CB" w15:done="0"/>
@@ -1359,7 +1060,7 @@
 </file>
 
 <file path=word/commentsIds.xml><?xml version="1.0" encoding="utf-8"?>
-<w16cid:commentsIds xmlns:wpc="http://schemas.microsoft.com/office/word/2010/wordprocessingCanvas" xmlns:cx="http://schemas.microsoft.com/office/drawing/2014/chartex" xmlns:cx1="http://schemas.microsoft.com/office/drawing/2015/9/8/chartex" xmlns:cx2="http://schemas.microsoft.com/office/drawing/2015/10/21/chartex" xmlns:cx3="http://schemas.microsoft.com/office/drawing/2016/5/9/chartex" xmlns:cx4="http://schemas.microsoft.com/office/drawing/2016/5/10/chartex" xmlns:cx5="http://schemas.microsoft.com/office/drawing/2016/5/11/chartex" xmlns:cx6="http://schemas.microsoft.com/office/drawing/2016/5/12/chartex" xmlns:cx7="http://schemas.microsoft.com/office/drawing/2016/5/13/chartex" xmlns:cx8="http://schemas.microsoft.com/office/drawing/2016/5/14/chartex" xmlns:mc="http://schemas.openxmlformats.org/markup-compatibility/2006" xmlns:aink="http://schemas.microsoft.com/office/drawing/2016/ink" xmlns:am3d="http://schemas.microsoft.com/office/drawing/2017/model3d" xmlns:o="urn:schemas-microsoft-com:office:office" xmlns:r="http://schemas.openxmlformats.org/officeDocument/2006/relationships" xmlns:m="http://schemas.openxmlformats.org/officeDocument/2006/math" xmlns:v="urn:schemas-microsoft-com:vml" xmlns:wp14="http://schemas.microsoft.com/office/word/2010/wordprocessingDrawing" xmlns:wp="http://schemas.openxmlformats.org/drawingml/2006/wordprocessingDrawing" xmlns:w10="urn:schemas-microsoft-com:office:word" xmlns:w="http://schemas.openxmlformats.org/wordprocessingml/2006/main" xmlns:w14="http://schemas.microsoft.com/office/word/2010/wordml" xmlns:w15="http://schemas.microsoft.com/office/word/2012/wordml" xmlns:w16cid="http://schemas.microsoft.com/office/word/2016/wordml/cid" xmlns:w16se="http://schemas.microsoft.com/office/word/2015/wordml/symex" xmlns:wpg="http://schemas.microsoft.com/office/word/2010/wordprocessingGroup" xmlns:wpi="http://schemas.microsoft.com/office/word/2010/wordprocessingInk" xmlns:wne="http://schemas.microsoft.com/office/word/2006/wordml" xmlns:wps="http://schemas.microsoft.com/office/word/2010/wordprocessingShape" mc:Ignorable="w14 w15 w16se w16cid wp14">
+<w16cid:commentsIds xmlns:wpc="http://schemas.microsoft.com/office/word/2010/wordprocessingCanvas" xmlns:cx="http://schemas.microsoft.com/office/drawing/2014/chartex" xmlns:cx1="http://schemas.microsoft.com/office/drawing/2015/9/8/chartex" xmlns:cx2="http://schemas.microsoft.com/office/drawing/2015/10/21/chartex" xmlns:cx3="http://schemas.microsoft.com/office/drawing/2016/5/9/chartex" xmlns:cx4="http://schemas.microsoft.com/office/drawing/2016/5/10/chartex" xmlns:cx5="http://schemas.microsoft.com/office/drawing/2016/5/11/chartex" xmlns:cx6="http://schemas.microsoft.com/office/drawing/2016/5/12/chartex" xmlns:cx7="http://schemas.microsoft.com/office/drawing/2016/5/13/chartex" xmlns:cx8="http://schemas.microsoft.com/office/drawing/2016/5/14/chartex" xmlns:mc="http://schemas.openxmlformats.org/markup-compatibility/2006" xmlns:aink="http://schemas.microsoft.com/office/drawing/2016/ink" xmlns:am3d="http://schemas.microsoft.com/office/drawing/2017/model3d" xmlns:o="urn:schemas-microsoft-com:office:office" xmlns:oel="http://schemas.microsoft.com/office/2019/extlst" xmlns:r="http://schemas.openxmlformats.org/officeDocument/2006/relationships" xmlns:m="http://schemas.openxmlformats.org/officeDocument/2006/math" xmlns:v="urn:schemas-microsoft-com:vml" xmlns:wp14="http://schemas.microsoft.com/office/word/2010/wordprocessingDrawing" xmlns:wp="http://schemas.openxmlformats.org/drawingml/2006/wordprocessingDrawing" xmlns:w10="urn:schemas-microsoft-com:office:word" xmlns:w="http://schemas.openxmlformats.org/wordprocessingml/2006/main" xmlns:w14="http://schemas.microsoft.com/office/word/2010/wordml" xmlns:w15="http://schemas.microsoft.com/office/word/2012/wordml" xmlns:w16cex="http://schemas.microsoft.com/office/word/2018/wordml/cex" xmlns:w16cid="http://schemas.microsoft.com/office/word/2016/wordml/cid" xmlns:w16="http://schemas.microsoft.com/office/word/2018/wordml" xmlns:w16sdtdh="http://schemas.microsoft.com/office/word/2020/wordml/sdtdatahash" xmlns:w16se="http://schemas.microsoft.com/office/word/2015/wordml/symex" xmlns:wpg="http://schemas.microsoft.com/office/word/2010/wordprocessingGroup" xmlns:wpi="http://schemas.microsoft.com/office/word/2010/wordprocessingInk" xmlns:wne="http://schemas.microsoft.com/office/word/2006/wordml" xmlns:wps="http://schemas.microsoft.com/office/word/2010/wordprocessingShape" mc:Ignorable="w14 w15 w16se w16cid w16 w16cex w16sdtdh wp14">
   <w16cid:commentId w16cid:paraId="12E5F5C0" w16cid:durableId="21534088"/>
   <w16cid:commentId w16cid:paraId="60271E7A" w16cid:durableId="21534123"/>
   <w16cid:commentId w16cid:paraId="79A0D4CB" w16cid:durableId="215344A8"/>
@@ -1368,7 +1069,7 @@
 </file>
 
 <file path=word/numbering.xml><?xml version="1.0" encoding="utf-8"?>
-<w:numbering xmlns:wpc="http://schemas.microsoft.com/office/word/2010/wordprocessingCanvas" xmlns:cx="http://schemas.microsoft.com/office/drawing/2014/chartex" xmlns:cx1="http://schemas.microsoft.com/office/drawing/2015/9/8/chartex" xmlns:cx2="http://schemas.microsoft.com/office/drawing/2015/10/21/chartex" xmlns:cx3="http://schemas.microsoft.com/office/drawing/2016/5/9/chartex" xmlns:cx4="http://schemas.microsoft.com/office/drawing/2016/5/10/chartex" xmlns:cx5="http://schemas.microsoft.com/office/drawing/2016/5/11/chartex" xmlns:cx6="http://schemas.microsoft.com/office/drawing/2016/5/12/chartex" xmlns:cx7="http://schemas.microsoft.com/office/drawing/2016/5/13/chartex" xmlns:cx8="http://schemas.microsoft.com/office/drawing/2016/5/14/chartex" xmlns:mc="http://schemas.openxmlformats.org/markup-compatibility/2006" xmlns:aink="http://schemas.microsoft.com/office/drawing/2016/ink" xmlns:am3d="http://schemas.microsoft.com/office/drawing/2017/model3d" xmlns:o="urn:schemas-microsoft-com:office:office" xmlns:r="http://schemas.openxmlformats.org/officeDocument/2006/relationships" xmlns:m="http://schemas.openxmlformats.org/officeDocument/2006/math" xmlns:v="urn:schemas-microsoft-com:vml" xmlns:wp14="http://schemas.microsoft.com/office/word/2010/wordprocessingDrawing" xmlns:wp="http://schemas.openxmlformats.org/drawingml/2006/wordprocessingDrawing" xmlns:w10="urn:schemas-microsoft-com:office:word" xmlns:w="http://schemas.openxmlformats.org/wordprocessingml/2006/main" xmlns:w14="http://schemas.microsoft.com/office/word/2010/wordml" xmlns:w15="http://schemas.microsoft.com/office/word/2012/wordml" xmlns:w16cid="http://schemas.microsoft.com/office/word/2016/wordml/cid" xmlns:w16se="http://schemas.microsoft.com/office/word/2015/wordml/symex" xmlns:wpg="http://schemas.microsoft.com/office/word/2010/wordprocessingGroup" xmlns:wpi="http://schemas.microsoft.com/office/word/2010/wordprocessingInk" xmlns:wne="http://schemas.microsoft.com/office/word/2006/wordml" xmlns:wps="http://schemas.microsoft.com/office/word/2010/wordprocessingShape" mc:Ignorable="w14 w15 w16se w16cid wp14">
+<w:numbering xmlns:wpc="http://schemas.microsoft.com/office/word/2010/wordprocessingCanvas" xmlns:cx="http://schemas.microsoft.com/office/drawing/2014/chartex" xmlns:cx1="http://schemas.microsoft.com/office/drawing/2015/9/8/chartex" xmlns:cx2="http://schemas.microsoft.com/office/drawing/2015/10/21/chartex" xmlns:cx3="http://schemas.microsoft.com/office/drawing/2016/5/9/chartex" xmlns:cx4="http://schemas.microsoft.com/office/drawing/2016/5/10/chartex" xmlns:cx5="http://schemas.microsoft.com/office/drawing/2016/5/11/chartex" xmlns:cx6="http://schemas.microsoft.com/office/drawing/2016/5/12/chartex" xmlns:cx7="http://schemas.microsoft.com/office/drawing/2016/5/13/chartex" xmlns:cx8="http://schemas.microsoft.com/office/drawing/2016/5/14/chartex" xmlns:mc="http://schemas.openxmlformats.org/markup-compatibility/2006" xmlns:aink="http://schemas.microsoft.com/office/drawing/2016/ink" xmlns:am3d="http://schemas.microsoft.com/office/drawing/2017/model3d" xmlns:o="urn:schemas-microsoft-com:office:office" xmlns:oel="http://schemas.microsoft.com/office/2019/extlst" xmlns:r="http://schemas.openxmlformats.org/officeDocument/2006/relationships" xmlns:m="http://schemas.openxmlformats.org/officeDocument/2006/math" xmlns:v="urn:schemas-microsoft-com:vml" xmlns:wp14="http://schemas.microsoft.com/office/word/2010/wordprocessingDrawing" xmlns:wp="http://schemas.openxmlformats.org/drawingml/2006/wordprocessingDrawing" xmlns:w10="urn:schemas-microsoft-com:office:word" xmlns:w="http://schemas.openxmlformats.org/wordprocessingml/2006/main" xmlns:w14="http://schemas.microsoft.com/office/word/2010/wordml" xmlns:w15="http://schemas.microsoft.com/office/word/2012/wordml" xmlns:w16cex="http://schemas.microsoft.com/office/word/2018/wordml/cex" xmlns:w16cid="http://schemas.microsoft.com/office/word/2016/wordml/cid" xmlns:w16="http://schemas.microsoft.com/office/word/2018/wordml" xmlns:w16sdtdh="http://schemas.microsoft.com/office/word/2020/wordml/sdtdatahash" xmlns:w16se="http://schemas.microsoft.com/office/word/2015/wordml/symex" xmlns:wpg="http://schemas.microsoft.com/office/word/2010/wordprocessingGroup" xmlns:wpi="http://schemas.microsoft.com/office/word/2010/wordprocessingInk" xmlns:wne="http://schemas.microsoft.com/office/word/2006/wordml" xmlns:wps="http://schemas.microsoft.com/office/word/2010/wordprocessingShape" mc:Ignorable="w14 w15 w16se w16cid w16 w16cex w16sdtdh wp14">
   <w:abstractNum w:abstractNumId="0" w15:restartNumberingAfterBreak="0">
     <w:nsid w:val="3BA31DC9"/>
     <w:multiLevelType w:val="hybridMultilevel"/>
@@ -1636,20 +1337,20 @@
       </w:pPr>
     </w:lvl>
   </w:abstractNum>
-  <w:num w:numId="1">
+  <w:num w:numId="1" w16cid:durableId="114836646">
     <w:abstractNumId w:val="1"/>
   </w:num>
-  <w:num w:numId="2">
+  <w:num w:numId="2" w16cid:durableId="1022627073">
     <w:abstractNumId w:val="0"/>
   </w:num>
-  <w:num w:numId="3">
+  <w:num w:numId="3" w16cid:durableId="1502697371">
     <w:abstractNumId w:val="2"/>
   </w:num>
 </w:numbering>
 </file>
 
 <file path=word/people.xml><?xml version="1.0" encoding="utf-8"?>
-<w15:people xmlns:wpc="http://schemas.microsoft.com/office/word/2010/wordprocessingCanvas" xmlns:cx="http://schemas.microsoft.com/office/drawing/2014/chartex" xmlns:cx1="http://schemas.microsoft.com/office/drawing/2015/9/8/chartex" xmlns:cx2="http://schemas.microsoft.com/office/drawing/2015/10/21/chartex" xmlns:cx3="http://schemas.microsoft.com/office/drawing/2016/5/9/chartex" xmlns:cx4="http://schemas.microsoft.com/office/drawing/2016/5/10/chartex" xmlns:cx5="http://schemas.microsoft.com/office/drawing/2016/5/11/chartex" xmlns:cx6="http://schemas.microsoft.com/office/drawing/2016/5/12/chartex" xmlns:cx7="http://schemas.microsoft.com/office/drawing/2016/5/13/chartex" xmlns:cx8="http://schemas.microsoft.com/office/drawing/2016/5/14/chartex" xmlns:mc="http://schemas.openxmlformats.org/markup-compatibility/2006" xmlns:aink="http://schemas.microsoft.com/office/drawing/2016/ink" xmlns:am3d="http://schemas.microsoft.com/office/drawing/2017/model3d" xmlns:o="urn:schemas-microsoft-com:office:office" xmlns:r="http://schemas.openxmlformats.org/officeDocument/2006/relationships" xmlns:m="http://schemas.openxmlformats.org/officeDocument/2006/math" xmlns:v="urn:schemas-microsoft-com:vml" xmlns:wp14="http://schemas.microsoft.com/office/word/2010/wordprocessingDrawing" xmlns:wp="http://schemas.openxmlformats.org/drawingml/2006/wordprocessingDrawing" xmlns:w10="urn:schemas-microsoft-com:office:word" xmlns:w="http://schemas.openxmlformats.org/wordprocessingml/2006/main" xmlns:w14="http://schemas.microsoft.com/office/word/2010/wordml" xmlns:w15="http://schemas.microsoft.com/office/word/2012/wordml" xmlns:w16cid="http://schemas.microsoft.com/office/word/2016/wordml/cid" xmlns:w16se="http://schemas.microsoft.com/office/word/2015/wordml/symex" xmlns:wpg="http://schemas.microsoft.com/office/word/2010/wordprocessingGroup" xmlns:wpi="http://schemas.microsoft.com/office/word/2010/wordprocessingInk" xmlns:wne="http://schemas.microsoft.com/office/word/2006/wordml" xmlns:wps="http://schemas.microsoft.com/office/word/2010/wordprocessingShape" mc:Ignorable="w14 w15 w16se w16cid wp14">
+<w15:people xmlns:wpc="http://schemas.microsoft.com/office/word/2010/wordprocessingCanvas" xmlns:cx="http://schemas.microsoft.com/office/drawing/2014/chartex" xmlns:cx1="http://schemas.microsoft.com/office/drawing/2015/9/8/chartex" xmlns:cx2="http://schemas.microsoft.com/office/drawing/2015/10/21/chartex" xmlns:cx3="http://schemas.microsoft.com/office/drawing/2016/5/9/chartex" xmlns:cx4="http://schemas.microsoft.com/office/drawing/2016/5/10/chartex" xmlns:cx5="http://schemas.microsoft.com/office/drawing/2016/5/11/chartex" xmlns:cx6="http://schemas.microsoft.com/office/drawing/2016/5/12/chartex" xmlns:cx7="http://schemas.microsoft.com/office/drawing/2016/5/13/chartex" xmlns:cx8="http://schemas.microsoft.com/office/drawing/2016/5/14/chartex" xmlns:mc="http://schemas.openxmlformats.org/markup-compatibility/2006" xmlns:aink="http://schemas.microsoft.com/office/drawing/2016/ink" xmlns:am3d="http://schemas.microsoft.com/office/drawing/2017/model3d" xmlns:o="urn:schemas-microsoft-com:office:office" xmlns:oel="http://schemas.microsoft.com/office/2019/extlst" xmlns:r="http://schemas.openxmlformats.org/officeDocument/2006/relationships" xmlns:m="http://schemas.openxmlformats.org/officeDocument/2006/math" xmlns:v="urn:schemas-microsoft-com:vml" xmlns:wp14="http://schemas.microsoft.com/office/word/2010/wordprocessingDrawing" xmlns:wp="http://schemas.openxmlformats.org/drawingml/2006/wordprocessingDrawing" xmlns:w10="urn:schemas-microsoft-com:office:word" xmlns:w="http://schemas.openxmlformats.org/wordprocessingml/2006/main" xmlns:w14="http://schemas.microsoft.com/office/word/2010/wordml" xmlns:w15="http://schemas.microsoft.com/office/word/2012/wordml" xmlns:w16cex="http://schemas.microsoft.com/office/word/2018/wordml/cex" xmlns:w16cid="http://schemas.microsoft.com/office/word/2016/wordml/cid" xmlns:w16="http://schemas.microsoft.com/office/word/2018/wordml" xmlns:w16sdtdh="http://schemas.microsoft.com/office/word/2020/wordml/sdtdatahash" xmlns:w16se="http://schemas.microsoft.com/office/word/2015/wordml/symex" xmlns:wpg="http://schemas.microsoft.com/office/word/2010/wordprocessingGroup" xmlns:wpi="http://schemas.microsoft.com/office/word/2010/wordprocessingInk" xmlns:wne="http://schemas.microsoft.com/office/word/2006/wordml" xmlns:wps="http://schemas.microsoft.com/office/word/2010/wordprocessingShape" mc:Ignorable="w14 w15 w16se w16cid w16 w16cex w16sdtdh wp14">
   <w15:person w15:author="fnsuc">
     <w15:presenceInfo w15:providerId="None" w15:userId="fnsuc"/>
   </w15:person>
@@ -1657,7 +1358,7 @@
 </file>
 
 <file path=word/styles.xml><?xml version="1.0" encoding="utf-8"?>
-<w:styles xmlns:mc="http://schemas.openxmlformats.org/markup-compatibility/2006" xmlns:r="http://schemas.openxmlformats.org/officeDocument/2006/relationships" xmlns:w="http://schemas.openxmlformats.org/wordprocessingml/2006/main" xmlns:w14="http://schemas.microsoft.com/office/word/2010/wordml" xmlns:w15="http://schemas.microsoft.com/office/word/2012/wordml" xmlns:w16cid="http://schemas.microsoft.com/office/word/2016/wordml/cid" xmlns:w16se="http://schemas.microsoft.com/office/word/2015/wordml/symex" mc:Ignorable="w14 w15 w16se w16cid">
+<w:styles xmlns:mc="http://schemas.openxmlformats.org/markup-compatibility/2006" xmlns:r="http://schemas.openxmlformats.org/officeDocument/2006/relationships" xmlns:w="http://schemas.openxmlformats.org/wordprocessingml/2006/main" xmlns:w14="http://schemas.microsoft.com/office/word/2010/wordml" xmlns:w15="http://schemas.microsoft.com/office/word/2012/wordml" xmlns:w16cex="http://schemas.microsoft.com/office/word/2018/wordml/cex" xmlns:w16cid="http://schemas.microsoft.com/office/word/2016/wordml/cid" xmlns:w16="http://schemas.microsoft.com/office/word/2018/wordml" xmlns:w16sdtdh="http://schemas.microsoft.com/office/word/2020/wordml/sdtdatahash" xmlns:w16se="http://schemas.microsoft.com/office/word/2015/wordml/symex" mc:Ignorable="w14 w15 w16se w16cid w16 w16cex w16sdtdh">
   <w:docDefaults>
     <w:rPrDefault>
       <w:rPr>
@@ -2202,7 +1903,6 @@
     <w:basedOn w:val="Normal"/>
     <w:link w:val="CommentTextChar"/>
     <w:uiPriority w:val="99"/>
-    <w:semiHidden/>
     <w:unhideWhenUsed/>
     <w:rsid w:val="00C9266F"/>
     <w:pPr>
@@ -2218,7 +1918,6 @@
     <w:basedOn w:val="DefaultParagraphFont"/>
     <w:link w:val="CommentText"/>
     <w:uiPriority w:val="99"/>
-    <w:semiHidden/>
     <w:rsid w:val="00C9266F"/>
     <w:rPr>
       <w:sz w:val="20"/>

</xml_diff>